<commit_message>
consistency fixes, June 9th 2021
</commit_message>
<xml_diff>
--- a/CV.docx
+++ b/CV.docx
@@ -336,10 +336,7 @@
       </w:r>
       <w:r>
         <w:tab/>
-        <w:t xml:space="preserve">   </w:t>
-      </w:r>
-      <w:r>
-        <w:t xml:space="preserve">2018 – 2020       </w:t>
+        <w:t xml:space="preserve">   2018 – 2020       </w:t>
       </w:r>
       <w:r>
         <w:tab/>
@@ -451,13 +448,7 @@
       </w:r>
       <w:r>
         <w:tab/>
-        <w:t xml:space="preserve">PI, </w:t>
-      </w:r>
-      <w:r>
-        <w:t xml:space="preserve">budget: </w:t>
-      </w:r>
-      <w:r>
-        <w:t>$90,000</w:t>
+        <w:t>PI, budget: $90,000</w:t>
       </w:r>
     </w:p>
     <w:p>
@@ -484,13 +475,7 @@
         <w:t>o-I</w:t>
       </w:r>
       <w:r>
-        <w:t xml:space="preserve">, </w:t>
-      </w:r>
-      <w:r>
-        <w:t xml:space="preserve">budget: </w:t>
-      </w:r>
-      <w:r>
-        <w:t>$80,000</w:t>
+        <w:t>, budget: $80,000</w:t>
       </w:r>
     </w:p>
     <w:p>
@@ -511,13 +496,7 @@
         <w:ind w:firstLine="720"/>
       </w:pPr>
       <w:r>
-        <w:t>NIH F32</w:t>
-      </w:r>
-      <w:r>
-        <w:t>,</w:t>
-      </w:r>
-      <w:r>
-        <w:t xml:space="preserve"> submitted 08/2019, impact score: 30 </w:t>
+        <w:t xml:space="preserve">NIH F32, submitted 08/2019, impact score: 30 </w:t>
       </w:r>
     </w:p>
     <w:p>
@@ -525,13 +504,7 @@
         <w:ind w:firstLine="720"/>
       </w:pPr>
       <w:r>
-        <w:t>NIH P50, resubmitted 08/2020 (</w:t>
-      </w:r>
-      <w:r>
-        <w:t xml:space="preserve">Key Personnel: </w:t>
-      </w:r>
-      <w:r>
-        <w:t>Lead Scientist, Microbiome Core)</w:t>
+        <w:t>NIH P50, resubmitted 08/2020 (Key Personnel: Lead Scientist, Microbiome Core)</w:t>
       </w:r>
     </w:p>
     <w:p>
@@ -539,19 +512,7 @@
         <w:ind w:firstLine="720"/>
       </w:pPr>
       <w:r>
-        <w:t>NIH U19, submitted 05/2020 (PI</w:t>
-      </w:r>
-      <w:r>
-        <w:t xml:space="preserve">: </w:t>
-      </w:r>
-      <w:r>
-        <w:t>Director</w:t>
-      </w:r>
-      <w:r>
-        <w:t>,</w:t>
-      </w:r>
-      <w:r>
-        <w:t xml:space="preserve"> Bioinformatics Core)</w:t>
+        <w:t>NIH U19, submitted 05/2020 (PI: Director, Bioinformatics Core)</w:t>
       </w:r>
     </w:p>
     <w:p>
@@ -729,15 +690,7 @@
       </w:r>
       <w:proofErr w:type="spellEnd"/>
       <w:r>
-        <w:t xml:space="preserve"> </w:t>
-      </w:r>
-      <w:proofErr w:type="gramStart"/>
-      <w:r>
-        <w:t>JA ,</w:t>
-      </w:r>
-      <w:proofErr w:type="gramEnd"/>
-      <w:r>
-        <w:t xml:space="preserve"> </w:t>
+        <w:t xml:space="preserve"> JA, </w:t>
       </w:r>
       <w:proofErr w:type="spellStart"/>
       <w:r>
@@ -1163,20 +1116,13 @@
       </w:r>
       <w:proofErr w:type="spellEnd"/>
       <w:r>
-        <w:t xml:space="preserve">: 10.1371/journal.pcbi.1005871. </w:t>
-      </w:r>
-    </w:p>
-    <w:p>
-      <w:pPr>
-        <w:rPr>
-          <w:i/>
-        </w:rPr>
-      </w:pPr>
-      <w:r>
-        <w:rPr>
-          <w:i/>
-        </w:rPr>
-        <w:t xml:space="preserve">            *</w:t>
+        <w:t>: 10.1371/journal.pcbi.1005871.</w:t>
+      </w:r>
+      <w:r>
+        <w:rPr>
+          <w:i/>
+        </w:rPr>
+        <w:t xml:space="preserve"> *</w:t>
       </w:r>
       <w:r>
         <w:rPr>
@@ -1742,10 +1688,10 @@
         </w:rPr>
         <w:t>mSystems</w:t>
       </w:r>
+      <w:proofErr w:type="spellEnd"/>
       <w:r>
         <w:t>.</w:t>
       </w:r>
-      <w:proofErr w:type="spellEnd"/>
     </w:p>
     <w:p>
       <w:pPr>
@@ -1895,7 +1841,7 @@
         <w:t>Debugging parasite genomes: Using metabolic modeling to accelerate antiparasitic drug development</w:t>
       </w:r>
       <w:r>
-        <w:t>. Biomedical Engineering Society Annual Meeting, Atlanta, GA. (Oct. 2018)</w:t>
+        <w:t>. Biomedical Engineering Society Annual Meeting, Atlanta, GA (Oct. 2018)</w:t>
       </w:r>
     </w:p>
     <w:p>
@@ -2172,7 +2118,7 @@
         <w:t>A metabolic approach for the characterization of antimalarial resistance and identification of combination therapy targets</w:t>
       </w:r>
       <w:r>
-        <w:t>. Molecular Parasitology Meeting, Woods Hole, MA. (2016)</w:t>
+        <w:t>. Molecular Parasitology Meeting, Woods Hole, MA (2016)</w:t>
       </w:r>
     </w:p>
     <w:p>
@@ -2663,10 +2609,7 @@
         <w:t>Biomedical Engineering PhD Student</w:t>
       </w:r>
       <w:r>
-        <w:t xml:space="preserve"> ’25 </w:t>
-      </w:r>
-      <w:r>
-        <w:t>(2021)</w:t>
+        <w:t xml:space="preserve"> ’25 (2021)</w:t>
       </w:r>
     </w:p>
     <w:p>
@@ -2686,25 +2629,7 @@
       </w:r>
       <w:proofErr w:type="spellEnd"/>
       <w:r>
-        <w:t>, M</w:t>
-      </w:r>
-      <w:r>
-        <w:t>.</w:t>
-      </w:r>
-      <w:r>
-        <w:t>S</w:t>
-      </w:r>
-      <w:r>
-        <w:t xml:space="preserve">., </w:t>
-      </w:r>
-      <w:r>
-        <w:t>Data Scientist</w:t>
-      </w:r>
-      <w:r>
-        <w:t xml:space="preserve"> </w:t>
-      </w:r>
-      <w:r>
-        <w:t>(2020 – 2021)</w:t>
+        <w:t>, M.S., Data Scientist (2020 – 2021)</w:t>
       </w:r>
     </w:p>
     <w:p>
@@ -3073,13 +2998,7 @@
         </w:rPr>
       </w:pPr>
       <w:r>
-        <w:t xml:space="preserve">American Society for Tropical Medicine and Hygiene, Graduate Women in Science, Biomedical Engineering Society, American Institute of Chemical Engineers, Society of Biological Engineering, American Society of Microbiology, 2018 </w:t>
-      </w:r>
-      <w:r>
-        <w:t>–</w:t>
-      </w:r>
-      <w:r>
-        <w:t xml:space="preserve"> current</w:t>
+        <w:t>American Society for Tropical Medicine and Hygiene, Graduate Women in Science, Biomedical Engineering Society, American Institute of Chemical Engineers, Society of Biological Engineering, American Society of Microbiology, 2018 – current</w:t>
       </w:r>
     </w:p>
     <w:p>
@@ -3133,23 +3052,14 @@
         <w:t>Ph.D.</w:t>
       </w:r>
       <w:r>
-        <w:t>, Microbiology, Immunology, and Cancer Biology</w:t>
-      </w:r>
-      <w:r>
-        <w:t>, Univ. of Virginia</w:t>
+        <w:t>, Microbiology, Immunology, and Cancer Biology, Univ. of Virginia</w:t>
       </w:r>
       <w:r>
         <w:tab/>
       </w:r>
       <w:r>
         <w:tab/>
-        <w:t xml:space="preserve">   </w:t>
-      </w:r>
-      <w:r>
-        <w:t xml:space="preserve">            </w:t>
-      </w:r>
-      <w:r>
-        <w:t xml:space="preserve">2014 – 2018 </w:t>
+        <w:t xml:space="preserve">               2014 – 2018 </w:t>
       </w:r>
     </w:p>
     <w:p>
@@ -3193,10 +3103,7 @@
         <w:t xml:space="preserve">B.S., </w:t>
       </w:r>
       <w:r>
-        <w:t>Biology (Minors in Mathematics and Philosophy)</w:t>
-      </w:r>
-      <w:r>
-        <w:t>, Lafayette College</w:t>
+        <w:t>Biology (Minors in Mathematics and Philosophy), Lafayette College</w:t>
       </w:r>
       <w:r>
         <w:tab/>
@@ -3206,10 +3113,7 @@
       </w:r>
       <w:r>
         <w:tab/>
-        <w:t xml:space="preserve">   </w:t>
-      </w:r>
-      <w:r>
-        <w:t>2010 – 2014</w:t>
+        <w:t xml:space="preserve">   2010 – 2014</w:t>
       </w:r>
     </w:p>
     <w:p>
@@ -3542,13 +3446,7 @@
         <w:ind w:hanging="720"/>
       </w:pPr>
       <w:r>
-        <w:t>Intern, International AIDS Society, Geneva, Switzerland (2012)</w:t>
-      </w:r>
-      <w:r>
-        <w:t>, mentor:</w:t>
-      </w:r>
-      <w:r>
-        <w:t xml:space="preserve"> Ulrike </w:t>
+        <w:t xml:space="preserve">Intern, International AIDS Society, Geneva, Switzerland (2012), mentor: Ulrike </w:t>
       </w:r>
       <w:proofErr w:type="spellStart"/>
       <w:r>

</xml_diff>